<commit_message>
Add UART and I2C chapter to thesis
</commit_message>
<xml_diff>
--- a/maturitni_prace.docx
+++ b/maturitni_prace.docx
@@ -668,7 +668,7 @@
             </w:rPr>
             <w:fldChar w:fldCharType="separate"/>
           </w:r>
-          <w:hyperlink w:anchor="_Toc536132646" w:history="1">
+          <w:hyperlink w:anchor="_Toc536472311" w:history="1">
             <w:r>
               <w:rPr>
                 <w:rStyle w:val="Hypertextovodkaz"/>
@@ -710,7 +710,7 @@
                 <w:noProof/>
                 <w:webHidden/>
               </w:rPr>
-              <w:instrText xml:space="preserve"> PAGEREF _Toc536132646 \h </w:instrText>
+              <w:instrText xml:space="preserve"> PAGEREF _Toc536472311 \h </w:instrText>
             </w:r>
             <w:r>
               <w:rPr>
@@ -750,7 +750,7 @@
               <w:lang w:eastAsia="cs-CZ"/>
             </w:rPr>
           </w:pPr>
-          <w:hyperlink w:anchor="_Toc536132647" w:history="1">
+          <w:hyperlink w:anchor="_Toc536472312" w:history="1">
             <w:r>
               <w:rPr>
                 <w:rStyle w:val="Hypertextovodkaz"/>
@@ -792,7 +792,7 @@
                 <w:noProof/>
                 <w:webHidden/>
               </w:rPr>
-              <w:instrText xml:space="preserve"> PAGEREF _Toc536132647 \h </w:instrText>
+              <w:instrText xml:space="preserve"> PAGEREF _Toc536472312 \h </w:instrText>
             </w:r>
             <w:r>
               <w:rPr>
@@ -832,7 +832,7 @@
               <w:lang w:eastAsia="cs-CZ"/>
             </w:rPr>
           </w:pPr>
-          <w:hyperlink w:anchor="_Toc536132648" w:history="1">
+          <w:hyperlink w:anchor="_Toc536472313" w:history="1">
             <w:r>
               <w:rPr>
                 <w:rStyle w:val="Hypertextovodkaz"/>
@@ -874,7 +874,7 @@
                 <w:noProof/>
                 <w:webHidden/>
               </w:rPr>
-              <w:instrText xml:space="preserve"> PAGEREF _Toc536132648 \h </w:instrText>
+              <w:instrText xml:space="preserve"> PAGEREF _Toc536472313 \h </w:instrText>
             </w:r>
             <w:r>
               <w:rPr>
@@ -918,7 +918,7 @@
               <w:lang w:eastAsia="cs-CZ"/>
             </w:rPr>
           </w:pPr>
-          <w:hyperlink w:anchor="_Toc536132649" w:history="1">
+          <w:hyperlink w:anchor="_Toc536472314" w:history="1">
             <w:r>
               <w:rPr>
                 <w:rStyle w:val="Hypertextovodkaz"/>
@@ -960,7 +960,7 @@
                 <w:noProof/>
                 <w:webHidden/>
               </w:rPr>
-              <w:instrText xml:space="preserve"> PAGEREF _Toc536132649 \h </w:instrText>
+              <w:instrText xml:space="preserve"> PAGEREF _Toc536472314 \h </w:instrText>
             </w:r>
             <w:r>
               <w:rPr>
@@ -1004,7 +1004,7 @@
               <w:lang w:eastAsia="cs-CZ"/>
             </w:rPr>
           </w:pPr>
-          <w:hyperlink w:anchor="_Toc536132650" w:history="1">
+          <w:hyperlink w:anchor="_Toc536472315" w:history="1">
             <w:r>
               <w:rPr>
                 <w:rStyle w:val="Hypertextovodkaz"/>
@@ -1046,7 +1046,7 @@
                 <w:noProof/>
                 <w:webHidden/>
               </w:rPr>
-              <w:instrText xml:space="preserve"> PAGEREF _Toc536132650 \h </w:instrText>
+              <w:instrText xml:space="preserve"> PAGEREF _Toc536472315 \h </w:instrText>
             </w:r>
             <w:r>
               <w:rPr>
@@ -1090,7 +1090,7 @@
               <w:lang w:eastAsia="cs-CZ"/>
             </w:rPr>
           </w:pPr>
-          <w:hyperlink w:anchor="_Toc536132651" w:history="1">
+          <w:hyperlink w:anchor="_Toc536472316" w:history="1">
             <w:r>
               <w:rPr>
                 <w:rStyle w:val="Hypertextovodkaz"/>
@@ -1132,7 +1132,7 @@
                 <w:noProof/>
                 <w:webHidden/>
               </w:rPr>
-              <w:instrText xml:space="preserve"> PAGEREF _Toc536132651 \h </w:instrText>
+              <w:instrText xml:space="preserve"> PAGEREF _Toc536472316 \h </w:instrText>
             </w:r>
             <w:r>
               <w:rPr>
@@ -1172,7 +1172,7 @@
               <w:lang w:eastAsia="cs-CZ"/>
             </w:rPr>
           </w:pPr>
-          <w:hyperlink w:anchor="_Toc536132652" w:history="1">
+          <w:hyperlink w:anchor="_Toc536472317" w:history="1">
             <w:r>
               <w:rPr>
                 <w:rStyle w:val="Hypertextovodkaz"/>
@@ -1214,7 +1214,7 @@
                 <w:noProof/>
                 <w:webHidden/>
               </w:rPr>
-              <w:instrText xml:space="preserve"> PAGEREF _Toc536132652 \h </w:instrText>
+              <w:instrText xml:space="preserve"> PAGEREF _Toc536472317 \h </w:instrText>
             </w:r>
             <w:r>
               <w:rPr>
@@ -1258,7 +1258,7 @@
               <w:lang w:eastAsia="cs-CZ"/>
             </w:rPr>
           </w:pPr>
-          <w:hyperlink w:anchor="_Toc536132653" w:history="1">
+          <w:hyperlink w:anchor="_Toc536472318" w:history="1">
             <w:r>
               <w:rPr>
                 <w:rStyle w:val="Hypertextovodkaz"/>
@@ -1300,7 +1300,7 @@
                 <w:noProof/>
                 <w:webHidden/>
               </w:rPr>
-              <w:instrText xml:space="preserve"> PAGEREF _Toc536132653 \h </w:instrText>
+              <w:instrText xml:space="preserve"> PAGEREF _Toc536472318 \h </w:instrText>
             </w:r>
             <w:r>
               <w:rPr>
@@ -1344,7 +1344,7 @@
               <w:lang w:eastAsia="cs-CZ"/>
             </w:rPr>
           </w:pPr>
-          <w:hyperlink w:anchor="_Toc536132654" w:history="1">
+          <w:hyperlink w:anchor="_Toc536472319" w:history="1">
             <w:r>
               <w:rPr>
                 <w:rStyle w:val="Hypertextovodkaz"/>
@@ -1386,7 +1386,7 @@
                 <w:noProof/>
                 <w:webHidden/>
               </w:rPr>
-              <w:instrText xml:space="preserve"> PAGEREF _Toc536132654 \h </w:instrText>
+              <w:instrText xml:space="preserve"> PAGEREF _Toc536472319 \h </w:instrText>
             </w:r>
             <w:r>
               <w:rPr>
@@ -1430,7 +1430,7 @@
               <w:lang w:eastAsia="cs-CZ"/>
             </w:rPr>
           </w:pPr>
-          <w:hyperlink w:anchor="_Toc536132655" w:history="1">
+          <w:hyperlink w:anchor="_Toc536472320" w:history="1">
             <w:r>
               <w:rPr>
                 <w:rStyle w:val="Hypertextovodkaz"/>
@@ -1472,7 +1472,7 @@
                 <w:noProof/>
                 <w:webHidden/>
               </w:rPr>
-              <w:instrText xml:space="preserve"> PAGEREF _Toc536132655 \h </w:instrText>
+              <w:instrText xml:space="preserve"> PAGEREF _Toc536472320 \h </w:instrText>
             </w:r>
             <w:r>
               <w:rPr>
@@ -1511,10 +1511,12 @@
               <w:tab w:val="right" w:leader="dot" w:pos="9062"/>
             </w:tabs>
             <w:rPr>
+              <w:rFonts w:eastAsiaTheme="minorEastAsia"/>
               <w:noProof/>
+              <w:lang w:eastAsia="cs-CZ"/>
             </w:rPr>
           </w:pPr>
-          <w:hyperlink w:anchor="_Toc536132656" w:history="1">
+          <w:hyperlink w:anchor="_Toc536472321" w:history="1">
             <w:r>
               <w:rPr>
                 <w:rStyle w:val="Hypertextovodkaz"/>
@@ -1524,7 +1526,9 @@
             </w:r>
             <w:r>
               <w:rPr>
-                <w:noProof/>
+                <w:rFonts w:eastAsiaTheme="minorEastAsia"/>
+                <w:noProof/>
+                <w:lang w:eastAsia="cs-CZ"/>
               </w:rPr>
               <w:tab/>
             </w:r>
@@ -1554,7 +1558,7 @@
                 <w:noProof/>
                 <w:webHidden/>
               </w:rPr>
-              <w:instrText xml:space="preserve"> PAGEREF _Toc536132656 \h </w:instrText>
+              <w:instrText xml:space="preserve"> PAGEREF _Toc536472321 \h </w:instrText>
             </w:r>
             <w:r>
               <w:rPr>
@@ -1593,10 +1597,12 @@
               <w:tab w:val="right" w:leader="dot" w:pos="9062"/>
             </w:tabs>
             <w:rPr>
+              <w:rFonts w:eastAsiaTheme="minorEastAsia"/>
               <w:noProof/>
+              <w:lang w:eastAsia="cs-CZ"/>
             </w:rPr>
           </w:pPr>
-          <w:hyperlink w:anchor="_Toc536132657" w:history="1">
+          <w:hyperlink w:anchor="_Toc536472322" w:history="1">
             <w:r>
               <w:rPr>
                 <w:rStyle w:val="Hypertextovodkaz"/>
@@ -1606,7 +1612,9 @@
             </w:r>
             <w:r>
               <w:rPr>
-                <w:noProof/>
+                <w:rFonts w:eastAsiaTheme="minorEastAsia"/>
+                <w:noProof/>
+                <w:lang w:eastAsia="cs-CZ"/>
               </w:rPr>
               <w:tab/>
             </w:r>
@@ -1651,7 +1659,7 @@
                 <w:noProof/>
                 <w:webHidden/>
               </w:rPr>
-              <w:instrText xml:space="preserve"> PAGEREF _Toc536132657 \h </w:instrText>
+              <w:instrText xml:space="preserve"> PAGEREF _Toc536472322 \h </w:instrText>
             </w:r>
             <w:r>
               <w:rPr>
@@ -1671,7 +1679,7 @@
                 <w:noProof/>
                 <w:webHidden/>
               </w:rPr>
-              <w:t>9</w:t>
+              <w:t>10</w:t>
             </w:r>
             <w:r>
               <w:rPr>
@@ -1690,10 +1698,12 @@
               <w:tab w:val="right" w:leader="dot" w:pos="9062"/>
             </w:tabs>
             <w:rPr>
+              <w:rFonts w:eastAsiaTheme="minorEastAsia"/>
               <w:noProof/>
+              <w:lang w:eastAsia="cs-CZ"/>
             </w:rPr>
           </w:pPr>
-          <w:hyperlink w:anchor="_Toc536132658" w:history="1">
+          <w:hyperlink w:anchor="_Toc536472323" w:history="1">
             <w:r>
               <w:rPr>
                 <w:rStyle w:val="Hypertextovodkaz"/>
@@ -1703,7 +1713,9 @@
             </w:r>
             <w:r>
               <w:rPr>
-                <w:noProof/>
+                <w:rFonts w:eastAsiaTheme="minorEastAsia"/>
+                <w:noProof/>
+                <w:lang w:eastAsia="cs-CZ"/>
               </w:rPr>
               <w:tab/>
             </w:r>
@@ -1733,7 +1745,7 @@
                 <w:noProof/>
                 <w:webHidden/>
               </w:rPr>
-              <w:instrText xml:space="preserve"> PAGEREF _Toc536132658 \h </w:instrText>
+              <w:instrText xml:space="preserve"> PAGEREF _Toc536472323 \h </w:instrText>
             </w:r>
             <w:r>
               <w:rPr>
@@ -1753,7 +1765,7 @@
                 <w:noProof/>
                 <w:webHidden/>
               </w:rPr>
-              <w:t>9</w:t>
+              <w:t>10</w:t>
             </w:r>
             <w:r>
               <w:rPr>
@@ -1777,7 +1789,7 @@
               <w:lang w:eastAsia="cs-CZ"/>
             </w:rPr>
           </w:pPr>
-          <w:hyperlink w:anchor="_Toc536132659" w:history="1">
+          <w:hyperlink w:anchor="_Toc536472324" w:history="1">
             <w:r>
               <w:rPr>
                 <w:rStyle w:val="Hypertextovodkaz"/>
@@ -1819,7 +1831,7 @@
                 <w:noProof/>
                 <w:webHidden/>
               </w:rPr>
-              <w:instrText xml:space="preserve"> PAGEREF _Toc536132659 \h </w:instrText>
+              <w:instrText xml:space="preserve"> PAGEREF _Toc536472324 \h </w:instrText>
             </w:r>
             <w:r>
               <w:rPr>
@@ -1839,7 +1851,7 @@
                 <w:noProof/>
                 <w:webHidden/>
               </w:rPr>
-              <w:t>9</w:t>
+              <w:t>10</w:t>
             </w:r>
             <w:r>
               <w:rPr>
@@ -1880,19 +1892,17 @@
       <w:r>
         <w:br w:type="page"/>
       </w:r>
-      <w:bookmarkStart w:id="0" w:name="_GoBack"/>
-      <w:bookmarkEnd w:id="0"/>
     </w:p>
     <w:p>
       <w:pPr>
         <w:pStyle w:val="Nadpis1"/>
       </w:pPr>
-      <w:bookmarkStart w:id="1" w:name="_Toc536132646"/>
+      <w:bookmarkStart w:id="0" w:name="_Toc536472311"/>
       <w:r>
         <w:lastRenderedPageBreak/>
         <w:t>Zadání</w:t>
       </w:r>
-      <w:bookmarkEnd w:id="1"/>
+      <w:bookmarkEnd w:id="0"/>
     </w:p>
     <w:p>
       <w:pPr>
@@ -1917,23 +1927,7 @@
         <w:t>Navrhnout a naprogramovat ovládání modelu tavné pistole s reálnými funkcemi prostřed</w:t>
       </w:r>
       <w:r>
-        <w:t xml:space="preserve">nictvím </w:t>
-      </w:r>
-      <w:proofErr w:type="spellStart"/>
-      <w:r>
-        <w:t>mikrokontroléru</w:t>
-      </w:r>
-      <w:proofErr w:type="spellEnd"/>
-      <w:r>
-        <w:t xml:space="preserve"> </w:t>
-      </w:r>
-      <w:proofErr w:type="spellStart"/>
-      <w:r>
-        <w:t>Arduino</w:t>
-      </w:r>
-      <w:proofErr w:type="spellEnd"/>
-      <w:r>
-        <w:t>.</w:t>
+        <w:t>nictvím mikrokontroléru Arduino.</w:t>
       </w:r>
     </w:p>
     <w:p>
@@ -1973,23 +1967,7 @@
         <w:ind w:firstLine="0"/>
       </w:pPr>
       <w:r>
-        <w:t xml:space="preserve">- program pro </w:t>
-      </w:r>
-      <w:proofErr w:type="spellStart"/>
-      <w:r>
-        <w:t>mikrokontrolér</w:t>
-      </w:r>
-      <w:proofErr w:type="spellEnd"/>
-      <w:r>
-        <w:t xml:space="preserve"> </w:t>
-      </w:r>
-      <w:proofErr w:type="spellStart"/>
-      <w:r>
-        <w:t>Arduino</w:t>
-      </w:r>
-      <w:proofErr w:type="spellEnd"/>
-      <w:r>
-        <w:t xml:space="preserve"> napsaný v jazyce C a tento přiložit k práci na CD</w:t>
+        <w:t>- program pro mikrokontrolér Arduino napsaný v jazyce C a tento přiložit k práci na CD</w:t>
       </w:r>
       <w:r>
         <w:tab/>
@@ -2107,12 +2085,12 @@
       <w:pPr>
         <w:pStyle w:val="Nadpis1"/>
       </w:pPr>
-      <w:bookmarkStart w:id="2" w:name="_Toc536132647"/>
+      <w:bookmarkStart w:id="1" w:name="_Toc536472312"/>
       <w:r>
         <w:lastRenderedPageBreak/>
         <w:t>Úvod</w:t>
       </w:r>
-      <w:bookmarkEnd w:id="2"/>
+      <w:bookmarkEnd w:id="1"/>
     </w:p>
     <w:p>
       <w:pPr>
@@ -2193,15 +2171,7 @@
         <w:pStyle w:val="Bezmezer"/>
       </w:pPr>
       <w:r>
-        <w:t xml:space="preserve">Cílem této práce je tedy vytvořit prototyp inteligentní tavné pistole, který tyto nedostatky odstraní. Bude řízen </w:t>
-      </w:r>
-      <w:proofErr w:type="spellStart"/>
-      <w:r>
-        <w:t>mikrokontrolérem</w:t>
-      </w:r>
-      <w:proofErr w:type="spellEnd"/>
-      <w:r>
-        <w:t xml:space="preserve">, který umožní změnu programu a vlastností bez </w:t>
+        <w:t xml:space="preserve">Cílem této práce je tedy vytvořit prototyp inteligentní tavné pistole, který tyto nedostatky odstraní. Bude řízen mikrokontrolérem, který umožní změnu programu a vlastností bez </w:t>
       </w:r>
       <w:r>
         <w:t xml:space="preserve">zásahu do samotného hardwaru. </w:t>
@@ -2241,13 +2211,8 @@
         <w:t>Pro lepší uživatelský komfort bude celá pistole mít jedno hlavní ovládání</w:t>
       </w:r>
       <w:r>
-        <w:t xml:space="preserve"> pomocí inkrementálního </w:t>
-      </w:r>
-      <w:proofErr w:type="spellStart"/>
-      <w:r>
-        <w:t>enkodéru</w:t>
-      </w:r>
-      <w:proofErr w:type="spellEnd"/>
+        <w:t xml:space="preserve"> pomocí inkrementálního enkodéru</w:t>
+      </w:r>
       <w:r>
         <w:t xml:space="preserve"> a všechny potřebné informace budou vypisovány na displej</w:t>
       </w:r>
@@ -2275,20 +2240,41 @@
       <w:pPr>
         <w:pStyle w:val="Nadpis1"/>
       </w:pPr>
-      <w:bookmarkStart w:id="3" w:name="_Toc536132648"/>
+      <w:bookmarkStart w:id="2" w:name="_Toc536472313"/>
       <w:r>
         <w:lastRenderedPageBreak/>
         <w:t>Teorie lepení</w:t>
       </w:r>
+      <w:bookmarkEnd w:id="2"/>
+    </w:p>
+    <w:p>
+      <w:pPr>
+        <w:pStyle w:val="Nadpis2"/>
+      </w:pPr>
+      <w:bookmarkStart w:id="3" w:name="_Toc536472314"/>
+      <w:r>
+        <w:t>Princip lepení</w:t>
+      </w:r>
       <w:bookmarkEnd w:id="3"/>
     </w:p>
     <w:p>
       <w:pPr>
+        <w:pStyle w:val="Bezmezer"/>
+      </w:pPr>
+      <w:r>
+        <w:t>Lepení je technologie spojování materiálů na základě vzniku nerozebíratelného spoje. Spojovat přitom můžeme stejné i různé materiály. Existuje mnoho druhů lepidel, které se dělí do mnoha skupin podle různých kritérií, např. podle lepených materiálů, teplotní odolnosti, chemické odolnosti, atp. V tomto případě se jedná o lepení za pomoci termoplastického</w:t>
+      </w:r>
+      <w:r>
+        <w:t xml:space="preserve"> lepidla, což je lepidlo, které je v pevném stavu a pro účel slepení dvou věcí se musí roztavit. Při použití tohoto druhu lepidel dochází ke vzniku spoje na základě adheze materiálů.</w:t>
+      </w:r>
+    </w:p>
+    <w:p>
+      <w:pPr>
         <w:pStyle w:val="Nadpis2"/>
       </w:pPr>
-      <w:bookmarkStart w:id="4" w:name="_Toc536132649"/>
-      <w:r>
-        <w:t>Princip lepení</w:t>
+      <w:bookmarkStart w:id="4" w:name="_Toc536472315"/>
+      <w:r>
+        <w:t>Termoplastické lepidlo</w:t>
       </w:r>
       <w:bookmarkEnd w:id="4"/>
     </w:p>
@@ -2297,19 +2283,24 @@
         <w:pStyle w:val="Bezmezer"/>
       </w:pPr>
       <w:r>
-        <w:t>Lepení je technologie spojování materiálů na základě vzniku nerozebíratelného spoje. Spojovat přitom můžeme stejné i různé materiály. Existuje mnoho druhů lepidel, které se dělí do mnoha skupin podle různých kritérií, např. podle lepených materiálů, teplotní odolnosti, chemické odolnosti, atp. V tomto případě se jedná o lepení za pomoci termoplastického</w:t>
-      </w:r>
-      <w:r>
-        <w:t xml:space="preserve"> lepidla, což je lepidlo, které je v pevném stavu a pro účel slepení dvou věcí se musí roztavit. Při použití tohoto druhu lepidel dochází ke vzniku spoje na základě adheze materiálů.</w:t>
+        <w:t>Základem termoplastického lepidla je termoplast. Termoplast je druh plastu, u něhož dochází při určité teplotě k zlepšení jeho tvárných vlastností až k roztavení. Po ochlazení se termoplast stává opět tuhým. Celý tento proces lze několikrát opakovat bez výrazného zhoršení jeho vlastností.</w:t>
+      </w:r>
+    </w:p>
+    <w:p>
+      <w:pPr>
+        <w:pStyle w:val="Bezmezer"/>
+      </w:pPr>
+      <w:r>
+        <w:t>Termoplasty jsou polymery složené z lineárních makromolekul. Tyto řetězce makromolekul jsou drženy pohromadě mezimolekulárními vazbami. V průběhu zahřívání termoplastu tyto vazby měknou a termoplast se stává plastickým a tvárným. Pokud jej budeme dále zahřívat, bude měknout a postupně se stávat kapalným. Díky tomuto chování jej lze použít jako lepidlo. V případě tavných pistolí dochází k tání v rozmezí 140°C až 200°C, což jsem zjistil a ověřil sérií praktických měření.</w:t>
       </w:r>
     </w:p>
     <w:p>
       <w:pPr>
         <w:pStyle w:val="Nadpis2"/>
       </w:pPr>
-      <w:bookmarkStart w:id="5" w:name="_Toc536132650"/>
-      <w:r>
-        <w:t>Termoplastické lepidlo</w:t>
+      <w:bookmarkStart w:id="5" w:name="_Toc536472316"/>
+      <w:r>
+        <w:t>Adheze</w:t>
       </w:r>
       <w:bookmarkEnd w:id="5"/>
     </w:p>
@@ -2318,32 +2309,6 @@
         <w:pStyle w:val="Bezmezer"/>
       </w:pPr>
       <w:r>
-        <w:t>Základem termoplastického lepidla je termoplast. Termoplast je druh plastu, u něhož dochází při určité teplotě k zlepšení jeho tvárných vlastností až k roztavení. Po ochlazení se termoplast stává opět tuhým. Celý tento proces lze několikrát opakovat bez výrazného zhoršení jeho vlastností.</w:t>
-      </w:r>
-    </w:p>
-    <w:p>
-      <w:pPr>
-        <w:pStyle w:val="Bezmezer"/>
-      </w:pPr>
-      <w:r>
-        <w:t>Termoplasty jsou polymery složené z lineárních makromolekul. Tyto řetězce makromolekul jsou drženy pohromadě mezimolekulárními vazbami. V průběhu zahřívání termoplastu tyto vazby měknou a termoplast se stává plastickým a tvárným. Pokud jej budeme dále zahřívat, bude měknout a postupně se stávat kapalným. Díky tomuto chování jej lze použít jako lepidlo. V případě tavných pistolí dochází k tání v rozmezí 140°C až 200°C, což jsem zjistil a ověřil sérií praktických měření.</w:t>
-      </w:r>
-    </w:p>
-    <w:p>
-      <w:pPr>
-        <w:pStyle w:val="Nadpis2"/>
-      </w:pPr>
-      <w:bookmarkStart w:id="6" w:name="_Toc536132651"/>
-      <w:r>
-        <w:t>Adheze</w:t>
-      </w:r>
-      <w:bookmarkEnd w:id="6"/>
-    </w:p>
-    <w:p>
-      <w:pPr>
-        <w:pStyle w:val="Bezmezer"/>
-      </w:pPr>
-      <w:r>
         <w:t>Adheze je fyzické přitahování nebo spojení dvou látek, obzvláště makroskopicky pozorovatelné přitahování rozdílných látek. Jednoduše řečeno je to schopnost materiálů spolu přilnout. V tomto případě dochází k tzv. mechanické adhezi. U tohoto typu dojde k vyplnění pórů a nerovností látek tekutým lepidlem. Můžeme tedy říci, že takto vyrobený spoj drží na základě tvarového styku.</w:t>
       </w:r>
       <w:r>
@@ -2370,22 +2335,22 @@
       <w:pPr>
         <w:pStyle w:val="Nadpis1"/>
       </w:pPr>
-      <w:bookmarkStart w:id="7" w:name="_Toc536132652"/>
+      <w:bookmarkStart w:id="6" w:name="_Toc536472317"/>
       <w:r>
         <w:lastRenderedPageBreak/>
         <w:t>Zapojení</w:t>
       </w:r>
+      <w:bookmarkEnd w:id="6"/>
+    </w:p>
+    <w:p>
+      <w:pPr>
+        <w:pStyle w:val="Nadpis2"/>
+      </w:pPr>
+      <w:bookmarkStart w:id="7" w:name="_Toc536472318"/>
+      <w:r>
+        <w:t>Základní parametry tavné pistole</w:t>
+      </w:r>
       <w:bookmarkEnd w:id="7"/>
-    </w:p>
-    <w:p>
-      <w:pPr>
-        <w:pStyle w:val="Nadpis2"/>
-      </w:pPr>
-      <w:bookmarkStart w:id="8" w:name="_Toc536132653"/>
-      <w:r>
-        <w:t>Základní parametry tavné pistole</w:t>
-      </w:r>
-      <w:bookmarkEnd w:id="8"/>
     </w:p>
     <w:p>
       <w:pPr>
@@ -2472,15 +2437,7 @@
         <w:pStyle w:val="Bezmezer"/>
       </w:pPr>
       <w:r>
-        <w:t xml:space="preserve">Na obrázku {} je vidět blokové schéma, kde je naznačeno alespoň přibližné zapojení elektroniky v mé tavné pistoli. Všechny části jsou napájeny z jednoho stabilizovaného zdroje 12V, který je dále snížen na 5V a 3,3V. Toto blokové schéma slouží pouze pro hrubou orientaci v jednotlivých funkčních celcích a jako ilustrace celkového vzájemného propojení jednotlivých částí. Pomyslným „mozkem“ celé tavné pistole je </w:t>
-      </w:r>
-      <w:proofErr w:type="spellStart"/>
-      <w:r>
-        <w:t>mikrokontrolér</w:t>
-      </w:r>
-      <w:proofErr w:type="spellEnd"/>
-      <w:r>
-        <w:t xml:space="preserve"> ESP32. Jednotlivé bloky budou dále rozebrány v samostatných podkapitolách.</w:t>
+        <w:t>Na obrázku {} je vidět blokové schéma, kde je naznačeno alespoň přibližné zapojení elektroniky v mé tavné pistoli. Všechny části jsou napájeny z jednoho stabilizovaného zdroje 12V, který je dále snížen na 5V a 3,3V. Toto blokové schéma slouží pouze pro hrubou orientaci v jednotlivých funkčních celcích a jako ilustrace celkového vzájemného propojení jednotlivých částí. Pomyslným „mozkem“ celé tavné pistole je mikrokontrolér ESP32. Jednotlivé bloky budou dále rozebrány v samostatných podkapitolách.</w:t>
       </w:r>
     </w:p>
     <w:p/>
@@ -2491,10 +2448,54 @@
           <w:sz w:val="24"/>
         </w:rPr>
       </w:pPr>
-      <w:bookmarkStart w:id="9" w:name="_Toc536132654"/>
+      <w:bookmarkStart w:id="8" w:name="_Toc536472319"/>
       <w:r>
         <w:t>Napájecí zdroj</w:t>
       </w:r>
+      <w:bookmarkEnd w:id="8"/>
+    </w:p>
+    <w:p>
+      <w:pPr>
+        <w:pStyle w:val="Bezmezer"/>
+      </w:pPr>
+      <w:r>
+        <w:t xml:space="preserve">Celá tavná pistole je, jak již bylo zmíněno, napájena ze síťového adaptéru. </w:t>
+      </w:r>
+      <w:r>
+        <w:t>Tyto adaptéry se dělí do dvou základních skupin. Tou první jsou adaptéry, které ke svému fungování využívají principu transformátoru. Tyto adaptéry se dnes již moc nevyskytují, jelikož jsou těžké a nemají příliš vysokou účinnost, ovšem v aplikacích, kde je třeba přesné napětí s minimálním vysokofrekvenčním rušením (např. audiotechnika, měřící technika) se využívají dodnes.</w:t>
+      </w:r>
+    </w:p>
+    <w:p>
+      <w:pPr>
+        <w:pStyle w:val="Bezmezer"/>
+      </w:pPr>
+      <w:r>
+        <w:t>Já jsem ovšem zvolil adaptér ze skupiny druhé a to spínaný zdroj. Tyto zdroje se vyznačují svou malou hmotností v poměru k možnému výkonu. To je způsobeno vysokou účinností a použitím polovodičových prvků namísto transformátoru. Díky své konstrukci má také širší možnosti vstupního napětí a to 110V až 240V AC/50Hz. Tento adaptér nám poskytuje stabilizované výstupní napětí 12V DC a maximální výstupní proud 5A.</w:t>
+      </w:r>
+    </w:p>
+    <w:p>
+      <w:pPr>
+        <w:pStyle w:val="Bezmezer"/>
+      </w:pPr>
+      <w:r>
+        <w:t xml:space="preserve">Toto napětí je přímo použito na ohřev topného tělesa. Dále je součástí pistole další spínaný měnič, který nám poskytuje 5V pro napájení motorů. Z tohoto </w:t>
+      </w:r>
+      <w:r>
+        <w:t xml:space="preserve">napětí je dalšími dvěma, tentokrát lineárními stabilizátory sníženo napětí na 3,3V. Jeden ze stabilizátorů napájí </w:t>
+      </w:r>
+      <w:r>
+        <w:lastRenderedPageBreak/>
+        <w:t>celou digitální část (tj. mikrokontrolér, displej) a druhý je vyhrazen pouze pro měření teploty. I když by z hlediska tekoucího proudu tímto stabilizátorem stačil pouze jeden, využil jsem dva, kvůli tomu, že digitální signály a mikrokontrolér svou prací vytváří napěťové špičky, které by negativně ovlivňovaly výsledky měření.</w:t>
+      </w:r>
+    </w:p>
+    <w:p>
+      <w:pPr>
+        <w:pStyle w:val="Nadpis2"/>
+      </w:pPr>
+      <w:bookmarkStart w:id="9" w:name="_Toc536472320"/>
+      <w:r>
+        <w:t>Mikrokontrolér</w:t>
+      </w:r>
       <w:bookmarkEnd w:id="9"/>
     </w:p>
     <w:p>
@@ -2502,98 +2503,15 @@
         <w:pStyle w:val="Bezmezer"/>
       </w:pPr>
       <w:r>
-        <w:t xml:space="preserve">Celá tavná pistole je, jak již bylo zmíněno, napájena ze síťového adaptéru. </w:t>
-      </w:r>
-      <w:r>
-        <w:t>Tyto adaptéry se dělí do dvou základních skupin. Tou první jsou adaptéry, které ke svému fungování využívají principu transformátoru. Tyto adaptéry se dnes již moc nevyskytují, jelikož jsou těžké a nemají příliš vysokou účinnost, ovšem v aplikacích, kde je třeba přesné napětí s minimálním vysokofrekvenčním rušením (např. audiotechnika, měřící technika) se využívají dodnes.</w:t>
-      </w:r>
-    </w:p>
-    <w:p>
-      <w:pPr>
-        <w:pStyle w:val="Bezmezer"/>
-      </w:pPr>
-      <w:r>
-        <w:t>Já jsem ovšem zvolil adaptér ze skupiny druhé a to spínaný zdroj. Tyto zdroje se vyznačují svou malou hmotností v poměru k možnému výkonu. To je způsobeno vysokou účinností a použitím polovodičových prvků namísto transformátoru. Díky své konstrukci má také širší možnosti vstupního napětí a to 110V až 240V AC/50Hz. Tento adaptér nám poskytuje stabilizované výstupní napětí 12V DC a maximální výstupní proud 5A.</w:t>
-      </w:r>
-    </w:p>
-    <w:p>
-      <w:pPr>
-        <w:pStyle w:val="Bezmezer"/>
-      </w:pPr>
-      <w:r>
-        <w:t xml:space="preserve">Toto napětí je přímo použito na ohřev topného tělesa. Dále je součástí pistole další spínaný měnič, který nám poskytuje 5V pro napájení motorů. Z tohoto </w:t>
-      </w:r>
-      <w:r>
-        <w:t xml:space="preserve">napětí je dalšími dvěma, tentokrát lineárními stabilizátory sníženo napětí na 3,3V. Jeden ze stabilizátorů napájí </w:t>
-      </w:r>
-      <w:r>
-        <w:lastRenderedPageBreak/>
-        <w:t xml:space="preserve">celou digitální část (tj. </w:t>
-      </w:r>
-      <w:proofErr w:type="spellStart"/>
-      <w:r>
-        <w:t>mikrokontrolér</w:t>
-      </w:r>
-      <w:proofErr w:type="spellEnd"/>
-      <w:r>
-        <w:t xml:space="preserve">, displej) a druhý je vyhrazen pouze pro měření teploty. I když by z hlediska tekoucího proudu tímto stabilizátorem stačil pouze jeden, využil jsem dva, kvůli tomu, že digitální signály a </w:t>
-      </w:r>
-      <w:proofErr w:type="spellStart"/>
-      <w:r>
-        <w:t>mikrokontrolér</w:t>
-      </w:r>
-      <w:proofErr w:type="spellEnd"/>
-      <w:r>
-        <w:t xml:space="preserve"> svou prací vytváří napěťové špičky, které by negativně ovlivňovaly výsledky měření.</w:t>
-      </w:r>
-    </w:p>
-    <w:p>
-      <w:pPr>
-        <w:pStyle w:val="Nadpis2"/>
-      </w:pPr>
-      <w:bookmarkStart w:id="10" w:name="_Toc536132655"/>
-      <w:proofErr w:type="spellStart"/>
-      <w:r>
-        <w:t>Mikrokontrolér</w:t>
-      </w:r>
-      <w:bookmarkEnd w:id="10"/>
-      <w:proofErr w:type="spellEnd"/>
-    </w:p>
-    <w:p>
-      <w:pPr>
-        <w:pStyle w:val="Bezmezer"/>
-      </w:pPr>
-      <w:proofErr w:type="spellStart"/>
-      <w:r>
-        <w:t>Mikrokontrolér</w:t>
-      </w:r>
-      <w:proofErr w:type="spellEnd"/>
-      <w:r>
-        <w:t xml:space="preserve"> je malý jednočipový počítač, který obsahuje jednu nebo i více centrálních procesorových jednotek, různé druhy pamětí a programovatelné vstupně-výstupní periferie.</w:t>
-      </w:r>
-    </w:p>
-    <w:p>
-      <w:pPr>
-        <w:pStyle w:val="Bezmezer"/>
-      </w:pPr>
-      <w:r>
-        <w:t xml:space="preserve">Mozkem celé mé tavné pistole je </w:t>
-      </w:r>
-      <w:proofErr w:type="spellStart"/>
-      <w:r>
-        <w:t>mikrokontrolér</w:t>
-      </w:r>
-      <w:proofErr w:type="spellEnd"/>
-      <w:r>
-        <w:t xml:space="preserve"> ESP32 od firmy </w:t>
-      </w:r>
-      <w:proofErr w:type="spellStart"/>
-      <w:r>
-        <w:t>Espressif</w:t>
-      </w:r>
-      <w:proofErr w:type="spellEnd"/>
-      <w:r>
-        <w:t>.</w:t>
+        <w:t>Mikrokontrolér je malý jednočipový počítač, který obsahuje jednu nebo i více centrálních procesorových jednotek, různé druhy pamětí a programovatelné vstupně-výstupní periferie.</w:t>
+      </w:r>
+    </w:p>
+    <w:p>
+      <w:pPr>
+        <w:pStyle w:val="Bezmezer"/>
+      </w:pPr>
+      <w:r>
+        <w:t>Mozkem celé mé tavné pistole je mikrokontrolér ESP32 od firmy Espressif.</w:t>
       </w:r>
       <w:r>
         <w:t xml:space="preserve"> Což je poměrně moderní</w:t>
@@ -2605,338 +2523,258 @@
         <w:t>bitový</w:t>
       </w:r>
       <w:r>
+        <w:t xml:space="preserve"> mikrokontrolér (představen v roce 2016)</w:t>
+      </w:r>
+      <w:r>
+        <w:t xml:space="preserve"> pracující pod operačním systémem FreeRTOS</w:t>
+      </w:r>
+      <w:r>
+        <w:t>, který v sobě ukrývá spoustu periferií a rozhraní. Mezi ně se řadí např. I</w:t>
+      </w:r>
+      <w:r>
+        <w:rPr>
+          <w:vertAlign w:val="superscript"/>
+        </w:rPr>
+        <w:t>2</w:t>
+      </w:r>
+      <w:r>
+        <w:t>C, SPI, UART, CAN a mnoho dalších. Kromě toho v sobě ukrývá také Wi-Fi a Bluetooth rozhraní, to vše ve velmi malém pouzdře 6 x 6 mm.</w:t>
+      </w:r>
+      <w:r>
+        <w:t xml:space="preserve"> Já jsem pro svou DPS použil variantu ESP-WROOM-32, což je podstatně větší součástka, ale integruje v sobě potřebné filtrační kondenzátory, flash paměť, ve které je uložen program </w:t>
+      </w:r>
+      <w:r>
+        <w:t>a také anténu pro bezdrátovou komunikaci. Tohle provedení je připraveno pro SMD pájení. Stačí pouze přivést 3,3V k napájení, nahrát program a mikrokontrolér je připraven, nejsou nutné žádné další součástky.</w:t>
+      </w:r>
+    </w:p>
+    <w:p>
+      <w:pPr>
+        <w:pStyle w:val="Bezmezer"/>
+      </w:pPr>
+      <w:r>
+        <w:t>Pro ESP32 jsem se rozhodl, protože je to vzhledem ke svým rozměrům a velmi příznivé ceně velice výkonný mikrokontrolér. Díky přítomnosti Bluetooth a Wi-Fi lze do budoucna uvažovat o velice snadném rozšíření pistole o monitorování stavu teploty, ovládání a mnoho jiných věcí. Díky tomu, že lze velice jednoduše programovat ve vývojovém prostředí Arduino IDE a v jejich jazyce Wiring</w:t>
+      </w:r>
+      <w:r>
+        <w:t>,</w:t>
+      </w:r>
+      <w:r>
         <w:t xml:space="preserve"> </w:t>
       </w:r>
-      <w:proofErr w:type="spellStart"/>
-      <w:r>
-        <w:t>mikrokontrolér</w:t>
-      </w:r>
-      <w:proofErr w:type="spellEnd"/>
-      <w:r>
-        <w:t xml:space="preserve"> (představen v roce 2016)</w:t>
-      </w:r>
-      <w:r>
-        <w:t xml:space="preserve"> pracující pod operačním systémem </w:t>
-      </w:r>
-      <w:proofErr w:type="spellStart"/>
-      <w:r>
-        <w:t>FreeRTOS</w:t>
-      </w:r>
-      <w:proofErr w:type="spellEnd"/>
-      <w:r>
-        <w:t>, který v sobě ukrývá spoustu periferií a rozhraní. Mezi ně se řadí např. I</w:t>
-      </w:r>
-      <w:r>
-        <w:rPr>
-          <w:vertAlign w:val="superscript"/>
-        </w:rPr>
-        <w:t>2</w:t>
-      </w:r>
-      <w:r>
-        <w:t xml:space="preserve">C, SPI, UART, CAN a mnoho dalších. Kromě toho v sobě ukrývá také Wi-Fi a </w:t>
-      </w:r>
-      <w:proofErr w:type="spellStart"/>
-      <w:r>
-        <w:t>Bluetooth</w:t>
-      </w:r>
-      <w:proofErr w:type="spellEnd"/>
-      <w:r>
-        <w:t xml:space="preserve"> rozhraní, to vše ve velmi malém pouzdře 6 x 6 mm.</w:t>
-      </w:r>
-      <w:r>
-        <w:t xml:space="preserve"> Já jsem pro svou DPS použil variantu ESP-WROOM-32, což je podstatně větší součástka, ale integruje v sobě potřebné filtrační kondenzátory, </w:t>
-      </w:r>
-      <w:proofErr w:type="spellStart"/>
-      <w:r>
-        <w:t>flash</w:t>
-      </w:r>
-      <w:proofErr w:type="spellEnd"/>
-      <w:r>
-        <w:t xml:space="preserve"> paměť, ve které je uložen program </w:t>
-      </w:r>
-      <w:r>
-        <w:t xml:space="preserve">a také anténu pro bezdrátovou komunikaci. Tohle provedení je připraveno pro SMD pájení. Stačí pouze přivést 3,3V k napájení, nahrát program a </w:t>
-      </w:r>
-      <w:proofErr w:type="spellStart"/>
-      <w:r>
-        <w:t>mikrokontrolér</w:t>
-      </w:r>
-      <w:proofErr w:type="spellEnd"/>
-      <w:r>
-        <w:t xml:space="preserve"> je připraven, nejsou nutné žádné další součástky.</w:t>
-      </w:r>
-    </w:p>
-    <w:p>
-      <w:pPr>
-        <w:pStyle w:val="Bezmezer"/>
-      </w:pPr>
-      <w:r>
-        <w:t xml:space="preserve">Pro ESP32 jsem se rozhodl, protože je to vzhledem ke svým rozměrům a velmi příznivé ceně velice výkonný </w:t>
-      </w:r>
-      <w:proofErr w:type="spellStart"/>
-      <w:r>
-        <w:t>mikrokontrolér</w:t>
-      </w:r>
-      <w:proofErr w:type="spellEnd"/>
-      <w:r>
-        <w:t xml:space="preserve">. Díky přítomnosti </w:t>
-      </w:r>
-      <w:proofErr w:type="spellStart"/>
-      <w:r>
-        <w:t>Bluetooth</w:t>
-      </w:r>
-      <w:proofErr w:type="spellEnd"/>
-      <w:r>
-        <w:t xml:space="preserve"> a Wi-Fi lze do budoucna uvažovat o velice snadném rozšíření pistole o monitorování stavu teploty, ovládání a mnoho jiných věcí. Díky tomu, že lze velice jednoduše programovat ve vývojovém prostředí </w:t>
-      </w:r>
-      <w:proofErr w:type="spellStart"/>
-      <w:r>
-        <w:t>Arduino</w:t>
-      </w:r>
-      <w:proofErr w:type="spellEnd"/>
-      <w:r>
-        <w:t xml:space="preserve"> IDE a v jejich jazyce </w:t>
-      </w:r>
-      <w:proofErr w:type="spellStart"/>
-      <w:r>
-        <w:t>Wiring</w:t>
-      </w:r>
-      <w:proofErr w:type="spellEnd"/>
-      <w:r>
-        <w:t>,</w:t>
+      <w:r>
+        <w:t xml:space="preserve">jej </w:t>
+      </w:r>
+      <w:r>
+        <w:t>lze zařadit právě ke skupině vývojových desek Arduino.</w:t>
+      </w:r>
+      <w:r>
+        <w:t xml:space="preserve"> Ty ale většinou bývají osazeny 8bitovými mikrokontroléry rodiny AVR ATmega od firmy Atmel.</w:t>
       </w:r>
       <w:r>
         <w:t xml:space="preserve"> </w:t>
       </w:r>
       <w:r>
-        <w:t xml:space="preserve">jej </w:t>
-      </w:r>
-      <w:r>
-        <w:t xml:space="preserve">lze zařadit právě ke skupině vývojových desek </w:t>
-      </w:r>
-      <w:proofErr w:type="spellStart"/>
-      <w:r>
-        <w:t>Arduino</w:t>
-      </w:r>
-      <w:proofErr w:type="spellEnd"/>
-      <w:r>
-        <w:t>.</w:t>
-      </w:r>
-      <w:r>
-        <w:t xml:space="preserve"> Ty ale většinou bývají osazeny 8bitovými </w:t>
-      </w:r>
-      <w:proofErr w:type="spellStart"/>
-      <w:r>
-        <w:t>mikrokontroléry</w:t>
-      </w:r>
-      <w:proofErr w:type="spellEnd"/>
-      <w:r>
-        <w:t xml:space="preserve"> rodiny AVR </w:t>
-      </w:r>
-      <w:proofErr w:type="spellStart"/>
-      <w:r>
-        <w:t>ATmega</w:t>
-      </w:r>
-      <w:proofErr w:type="spellEnd"/>
-      <w:r>
-        <w:t xml:space="preserve"> od firmy </w:t>
-      </w:r>
-      <w:proofErr w:type="spellStart"/>
-      <w:r>
-        <w:t>Atmel</w:t>
-      </w:r>
-      <w:proofErr w:type="spellEnd"/>
-      <w:r>
-        <w:t>.</w:t>
-      </w:r>
-      <w:r>
-        <w:t xml:space="preserve"> </w:t>
-      </w:r>
-      <w:r>
         <w:t>Díky moderní architektuře je ale svým výkonem úplně na jiné úrovni. Jen pro srovnání</w:t>
       </w:r>
       <w:r>
-        <w:t xml:space="preserve">, nejčastěji používaná deska </w:t>
-      </w:r>
-      <w:proofErr w:type="spellStart"/>
-      <w:r>
-        <w:t>Arduino</w:t>
-      </w:r>
-      <w:proofErr w:type="spellEnd"/>
-      <w:r>
-        <w:t xml:space="preserve"> </w:t>
-      </w:r>
-      <w:proofErr w:type="spellStart"/>
-      <w:r>
-        <w:t>Nano</w:t>
-      </w:r>
-      <w:proofErr w:type="spellEnd"/>
-      <w:r>
-        <w:t xml:space="preserve"> obsahuje </w:t>
-      </w:r>
-      <w:proofErr w:type="spellStart"/>
-      <w:r>
-        <w:t>mikrokontrolér</w:t>
-      </w:r>
-      <w:proofErr w:type="spellEnd"/>
-      <w:r>
-        <w:t xml:space="preserve"> </w:t>
-      </w:r>
-      <w:proofErr w:type="spellStart"/>
-      <w:r>
-        <w:t>ATmega</w:t>
-      </w:r>
-      <w:proofErr w:type="spellEnd"/>
-      <w:r>
-        <w:t xml:space="preserve"> 328, který má 32kB </w:t>
-      </w:r>
-      <w:proofErr w:type="spellStart"/>
-      <w:r>
-        <w:t>flash</w:t>
-      </w:r>
-      <w:proofErr w:type="spellEnd"/>
-      <w:r>
-        <w:t xml:space="preserve"> paměti a 2kB SRAM a pracuje na taktu až 20MHz, kdežto ESP32 má 4MB </w:t>
-      </w:r>
-      <w:proofErr w:type="spellStart"/>
-      <w:r>
-        <w:t>flash</w:t>
-      </w:r>
-      <w:proofErr w:type="spellEnd"/>
-      <w:r>
-        <w:t xml:space="preserve"> paměti, 520kB SRAM a dokáže běžet až na úctyhodných 240MHz, což je teoreticky 12x rychlejší, v praxi je ale ještě rychlejší a to díky moderní architektuře.</w:t>
-      </w:r>
-      <w:r>
-        <w:t xml:space="preserve"> Díky tomuto výkonu a paměťovým možnostem jej ale nemusíme programovat pouze v jazyce </w:t>
-      </w:r>
-      <w:proofErr w:type="spellStart"/>
-      <w:r>
-        <w:t>Wiring</w:t>
-      </w:r>
-      <w:proofErr w:type="spellEnd"/>
-      <w:r>
-        <w:t>, ale můžeme</w:t>
-      </w:r>
-      <w:r>
-        <w:t xml:space="preserve"> použít moderní jazyky jako např. C, C++, Python nebo </w:t>
-      </w:r>
-      <w:proofErr w:type="spellStart"/>
-      <w:r>
-        <w:t>Lua</w:t>
-      </w:r>
-      <w:proofErr w:type="spellEnd"/>
-      <w:r>
-        <w:t>.</w:t>
-      </w:r>
-    </w:p>
-    <w:p>
-      <w:pPr>
-        <w:pStyle w:val="Bezmezer"/>
-      </w:pPr>
-      <w:r>
-        <w:t xml:space="preserve">Samotný </w:t>
-      </w:r>
-      <w:proofErr w:type="spellStart"/>
-      <w:r>
-        <w:t>mikrokontrolér</w:t>
-      </w:r>
-      <w:proofErr w:type="spellEnd"/>
-      <w:r>
-        <w:t xml:space="preserve"> je ovšem bez nahraného uživatelského programu nepoužitelný.</w:t>
-      </w:r>
-      <w:r>
-        <w:t xml:space="preserve"> Jenže čip sám o sobě neobsahuje žádný USB vstup, nebo možnost nahrávání programu po síti přes </w:t>
-      </w:r>
-      <w:proofErr w:type="spellStart"/>
-      <w:r>
-        <w:t>Ethernet</w:t>
-      </w:r>
-      <w:proofErr w:type="spellEnd"/>
-      <w:r>
-        <w:t xml:space="preserve"> a tak je jediná možnost, jak nahrát první program, použití </w:t>
+        <w:t>, nejčastěji používaná deska Arduino Nano obsahuje mikrokontrolér ATmega 328, který má 32kB flash paměti a 2kB SRAM a pracuje na taktu až 20MHz, kdežto ESP32 má 4MB flash paměti, 520kB SRAM a dokáže běžet až na úctyhodných 240MHz, což je teoreticky 12x rychlejší, v praxi je ale ještě rychlejší a to díky moderní architektuře.</w:t>
+      </w:r>
+      <w:r>
+        <w:t xml:space="preserve"> Díky tomuto výkonu a paměťovým možnostem jej ale nemusíme programovat pouze v jazyce Wiring, ale můžeme</w:t>
+      </w:r>
+      <w:r>
+        <w:t xml:space="preserve"> použít moderní jazyky jako např. C, C++, Python nebo Lua.</w:t>
+      </w:r>
+    </w:p>
+    <w:p>
+      <w:pPr>
+        <w:pStyle w:val="Bezmezer"/>
+      </w:pPr>
+      <w:r>
+        <w:t>Samotný mikrokontrolér je ovšem bez nahraného uživatelského programu nepoužitelný.</w:t>
+      </w:r>
+      <w:r>
+        <w:t xml:space="preserve"> Jenže čip sám o sobě neobsahuje žádný USB vstup, nebo možnost nahrávání programu po síti přes Ethernet a tak je jediná možnost, jak nahrát první program, použití </w:t>
       </w:r>
       <w:r>
         <w:lastRenderedPageBreak/>
         <w:t>sériové linky, označované jako UART.</w:t>
       </w:r>
       <w:r>
-        <w:t xml:space="preserve"> Abych mohl nahrát program do paměti čipu, musel jsem použít převodník USB-UART. Jako nejvhodnější a zároveň jednoduše dostupný se jevil čip CP2102 od firmy Silicon </w:t>
-      </w:r>
-      <w:proofErr w:type="spellStart"/>
-      <w:r>
-        <w:t>Labs</w:t>
-      </w:r>
-      <w:proofErr w:type="spellEnd"/>
-      <w:r>
-        <w:t>.</w:t>
+        <w:t xml:space="preserve"> Abych mohl nahrát program do paměti čipu, musel jsem použít převodník USB-UART. Jako nejvhodnější a zároveň jednoduše dostupný se jevil čip CP2102 od firmy Silicon Labs.</w:t>
       </w:r>
       <w:r>
         <w:t xml:space="preserve"> Je opět velmi malý a nepotřebuje mnoho externích součástek</w:t>
       </w:r>
       <w:r>
-        <w:t>. Zapojení je pouze základní, které definoval výrobce v </w:t>
-      </w:r>
-      <w:proofErr w:type="spellStart"/>
-      <w:r>
-        <w:t>datasheetu</w:t>
-      </w:r>
-      <w:proofErr w:type="spellEnd"/>
-      <w:r>
-        <w:t xml:space="preserve">. Bude umístěn na samostatné desce, která se bude připojovat externě konektorem. Tuto možnost jsem zvolil, jelikož uživatelský program bude třeba do výsledné pistole nahrát pouze jednou a poté již </w:t>
-      </w:r>
-      <w:proofErr w:type="spellStart"/>
-      <w:r>
-        <w:t>mikrokontrolér</w:t>
-      </w:r>
-      <w:proofErr w:type="spellEnd"/>
-      <w:r>
-        <w:t xml:space="preserve"> dokáže pracovat sám o sobě i bez použití převodníku. Pokud bych opět chtěl někdy v budoucnu přehrát program, stačí jednoduše připojit převodník, program nahrát a poté odpojit. Tímto řešením se snižuje cena výsledné pistole a také se ušetří relativně hodně místa na DPS, což vede zmenšení celkových rozměrů pistole.</w:t>
+        <w:t>. Zapojení je pouze základní, které definoval výrobce v datasheetu. Bude umístěn na samostatné desce, která se bude připojovat externě konektorem. Tuto možnost jsem zvolil, jelikož uživatelský program bude třeba do výsledné pistole nahrát pouze jednou a poté již mikrokontrolér dokáže pracovat sám o sobě i bez použití převodníku. Pokud bych opět chtěl někdy v budoucnu přehrát program, stačí jednoduše připojit převodník, program nahrát a poté odpojit. Tímto řešením se snižuje cena výsledné pistole a také se ušetří relativně hodně místa na DPS, což vede zmenšení celkových rozměrů pistole.</w:t>
       </w:r>
     </w:p>
     <w:p>
       <w:pPr>
         <w:pStyle w:val="Nadpis3"/>
       </w:pPr>
-      <w:bookmarkStart w:id="11" w:name="_Toc536132656"/>
+      <w:bookmarkStart w:id="10" w:name="_Toc536472321"/>
       <w:r>
         <w:t>UART</w:t>
       </w:r>
+      <w:bookmarkEnd w:id="10"/>
+    </w:p>
+    <w:p>
+      <w:pPr>
+        <w:pStyle w:val="Bezmezer"/>
+      </w:pPr>
+      <w:r>
+        <w:t xml:space="preserve">Jedná se o asynchronní sériové rozhraní, které je používáno pro sériovou komunikaci. </w:t>
+      </w:r>
+      <w:r>
+        <w:t>Podporují jej v dnešní době všechny používané počítače. V dřívějších dobách se hojně používaly také paralelní komunikační porty, avšak s příchodem USB (Universal Serial Bus) standardu byly vytlačeny.</w:t>
+      </w:r>
+    </w:p>
+    <w:p>
+      <w:pPr>
+        <w:pStyle w:val="Bezmezer"/>
+      </w:pPr>
+      <w:r>
+        <w:t xml:space="preserve">Název </w:t>
+      </w:r>
+      <w:r>
+        <w:t>sériové rozhraní vznikl díky způsobu, jakým se přenáší data. Při přenosu se vezmou data, naskládají se do tzv. bufferu a po 8mi bitech se přenáší za sebou, tedy sériově. Je to veliká výhoda, protože můžete data přenášet pouze po jednom kabelu. Každý začátek přenosu dat je navíc ještě provázen start a stop bitem, který dává příkaz přijímači k zahájení přijímání dat.</w:t>
+      </w:r>
+    </w:p>
+    <w:p>
+      <w:pPr>
+        <w:pStyle w:val="Bezmezer"/>
+      </w:pPr>
+      <w:r>
+        <w:t xml:space="preserve">Sériové porty jsou </w:t>
+      </w:r>
+      <w:r>
+        <w:t>full-duplexní</w:t>
+      </w:r>
+      <w:r>
+        <w:t xml:space="preserve">, </w:t>
+      </w:r>
+      <w:r>
+        <w:t xml:space="preserve">což </w:t>
+      </w:r>
+      <w:r>
+        <w:t xml:space="preserve">znamená, že lze přenášet data zároveň oběma směry. Je toho docíleno tím, že jsou zařízení propojena pomocí dvou drátů, tzv. RX (receive) a TX (transmit). </w:t>
+      </w:r>
+      <w:r>
+        <w:t xml:space="preserve">Většina dnešních mikrokontrolérů již obsahuje jedno, nebo i více těchto sériových rozhraní. To je případ i mnou zvoleného ESP32, které hardwarově podporuje až 3 sériové kanály zároveň. </w:t>
+      </w:r>
+      <w:r>
+        <w:t>Jelikož se ale jedná o asynchronní rozhraní, není možné dosahovat příliš vysokých přenosových rychlostí.</w:t>
+      </w:r>
+      <w:r>
+        <w:t xml:space="preserve"> V praxi lze úplně běžně komunikovat rychlostí </w:t>
+      </w:r>
+      <w:r>
+        <w:t xml:space="preserve">až </w:t>
+      </w:r>
+      <w:r>
+        <w:t>115kB/s.</w:t>
+      </w:r>
+    </w:p>
+    <w:p>
+      <w:pPr>
+        <w:pStyle w:val="Bezmezer"/>
+      </w:pPr>
+      <w:r>
+        <w:t xml:space="preserve">Jak již bylo zmíněno, využívám sériové komunikace pro nahrávání programu do mikrokontroléru. Ovšem tohle není jediná funkce, kterou mohu využít. Při programování se hodí sériová linka také pro ladění programu, jelikož si můžete nechat posílat důležité hodnoty a proměnné do terminálu na počítači, kde je přehledně uvidíte a můžete snadno odhalit případnou chybu. Terminál je aplikace, které příchozí data ze sériového rozhraní, nebo USB převodníku převede do lidsky čitelné podoby a vypíše je. Je v dnešní době součástí skoro </w:t>
+      </w:r>
+      <w:r>
+        <w:lastRenderedPageBreak/>
+        <w:t>každého lepšího vývojového prostředí a umožňuje mnohem rychlejší vývoj, než za použití jiných prostředků k ladění.</w:t>
+      </w:r>
+    </w:p>
+    <w:p>
+      <w:pPr>
+        <w:pStyle w:val="Nadpis3"/>
+      </w:pPr>
+      <w:bookmarkStart w:id="11" w:name="_Toc536472322"/>
+      <w:r>
+        <w:t>I</w:t>
+      </w:r>
+      <w:r>
+        <w:rPr>
+          <w:vertAlign w:val="superscript"/>
+        </w:rPr>
+        <w:t>2</w:t>
+      </w:r>
+      <w:r>
+        <w:t>C</w:t>
+      </w:r>
       <w:bookmarkEnd w:id="11"/>
     </w:p>
     <w:p>
       <w:pPr>
         <w:pStyle w:val="Bezmezer"/>
       </w:pPr>
+      <w:r>
+        <w:t>Tato sběrnice dostala název zkrácením slov Internal-Integrated-Curcuit Bus. Již z názvu se dá poznat, že se jedná o sběrnici, která je určena pro komunikaci a přenos dat mezi integrovanými obvody v rámci jednoho zařízení.</w:t>
+      </w:r>
+      <w:r>
+        <w:t xml:space="preserve"> </w:t>
+      </w:r>
+    </w:p>
+    <w:p>
+      <w:pPr>
+        <w:pStyle w:val="Bezmezer"/>
+      </w:pPr>
+      <w:r>
+        <w:t xml:space="preserve">Velkým kladem </w:t>
+      </w:r>
+      <w:r>
+        <w:t xml:space="preserve">je, že komunikace probíhá opět pouze po dvou vodičích SDA a SCL. Ten první je určen pro přenos dat a druhý pro synchronizační signál, tzv. hodiny. </w:t>
+      </w:r>
+      <w:r>
+        <w:t>Díky tomuto zapojení lze komunikovat mnohem vyššími rychlostmi, které se odvíjí od frekvence hodin, která může být 100kHz, 400kHz nebo jednotky MHz.</w:t>
+      </w:r>
+      <w:r>
+        <w:t xml:space="preserve"> </w:t>
+      </w:r>
+    </w:p>
+    <w:p>
+      <w:pPr>
+        <w:pStyle w:val="Bezmezer"/>
+      </w:pPr>
+      <w:r>
+        <w:t xml:space="preserve">Hlavní výhodou je však počet možných připojených zařízení. Na jednu sběrnici může být připojeno až 128 zařízení, díky používání 7 bitových adres. Ty jsou většinou určeny již od výrobce, ale v mnoha čipech se dají ručně změnit a můžete používat více stejných zařízení zároveň. </w:t>
+      </w:r>
+      <w:r>
+        <w:t>Komunikace je v tomto případě obousměrná, avšak jen jedno zařízení může být tzv. master. Toto zařízení vysílá hodinový signál a pomocí adres a kombinace bitů určuje, které zařízení může momentálně vysílat. Ostatní zařízení jsou v slave módu a čekají, až přijde zpráva s jejich adresou a povolením k vysílání a po skončení přenosu se vrátí zpět do přijímacího režimu.</w:t>
+      </w:r>
+    </w:p>
+    <w:p>
+      <w:pPr>
+        <w:pStyle w:val="Bezmezer"/>
+      </w:pPr>
+      <w:r>
+        <w:t>Díky použití vyšších přenosových rychlostí a hodinových frekvencí se využívá tato sběrnice pouze v rámci jedné DPS, jelikož může nastat vysokofrekvenční rušení, které by znemožnilo přenos, nebo by generovalo náhodné chyby. Sběrnice totiž nemá kromě potvrzovacího bitu, který nám určuje úspěšné odeslání, žádnou jinou ochranu a kontrolu přenosu dat.</w:t>
+      </w:r>
+    </w:p>
+    <w:p>
+      <w:pPr>
+        <w:pStyle w:val="Bezmezer"/>
+      </w:pPr>
+      <w:r>
+        <w:t>V tavné pistoli je tato sběrnice použita pro připojení displeje a komunikaci s ním. Díky jejímu využití lze v praxi dosáhnout relativně vy</w:t>
+      </w:r>
+      <w:r>
+        <w:t>s</w:t>
+      </w:r>
+      <w:r>
+        <w:t>oké obnovovací frekvence (FPS).</w:t>
+      </w:r>
+      <w:bookmarkStart w:id="12" w:name="_GoBack"/>
+      <w:bookmarkEnd w:id="12"/>
     </w:p>
     <w:p>
       <w:pPr>
         <w:pStyle w:val="Nadpis3"/>
       </w:pPr>
-      <w:bookmarkStart w:id="12" w:name="_Toc536132657"/>
-      <w:r>
-        <w:t>I</w:t>
-      </w:r>
-      <w:r>
-        <w:rPr>
-          <w:vertAlign w:val="superscript"/>
-        </w:rPr>
-        <w:t>2</w:t>
-      </w:r>
-      <w:r>
-        <w:t>C</w:t>
-      </w:r>
-      <w:bookmarkEnd w:id="12"/>
-    </w:p>
-    <w:p>
-      <w:pPr>
-        <w:pStyle w:val="Bezmezer"/>
-      </w:pPr>
-    </w:p>
-    <w:p>
-      <w:pPr>
-        <w:pStyle w:val="Nadpis3"/>
-      </w:pPr>
-      <w:bookmarkStart w:id="13" w:name="_Toc536132658"/>
+      <w:bookmarkStart w:id="13" w:name="_Toc536472323"/>
       <w:r>
         <w:t>SPI</w:t>
       </w:r>
@@ -2951,7 +2789,7 @@
       <w:pPr>
         <w:pStyle w:val="Nadpis2"/>
       </w:pPr>
-      <w:bookmarkStart w:id="14" w:name="_Toc536132659"/>
+      <w:bookmarkStart w:id="14" w:name="_Toc536472324"/>
       <w:r>
         <w:t>Měření teploty</w:t>
       </w:r>
@@ -2962,7 +2800,11 @@
         <w:pStyle w:val="Bezmezer"/>
       </w:pPr>
       <w:r>
-        <w:t>Výběr správného teplotního snímače byl poměrně obtížný, jelikož jsem měl několik zásadních požadavků. Prvním požadavkem byla teplotní odolnost od 0°C až do minimálně 300°C. Dalším požadavkem byla přesnost měření. Chtěl jsem dosáhnout přesnosti minimálně 1°C. V neposlední řadě byly také při výběru kladeny požadavky na rozměry a výslednou cenu.</w:t>
+        <w:t xml:space="preserve">Výběr správného teplotního snímače byl poměrně obtížný, jelikož jsem měl několik zásadních požadavků. Prvním požadavkem byla teplotní odolnost od 0°C až do minimálně 300°C. Dalším požadavkem byla přesnost měření. Chtěl jsem dosáhnout přesnosti minimálně 1°C. V neposlední řadě byly také při výběru kladeny požadavky na rozměry a výslednou </w:t>
+      </w:r>
+      <w:r>
+        <w:lastRenderedPageBreak/>
+        <w:t>cenu.</w:t>
       </w:r>
       <w:r>
         <w:t xml:space="preserve"> Nakonec jsem pro měření teploty vybral platinové čidlo PT1000, které má rozsah teplot od -50°C až do 500°C a rozměry pouze 3 x 2 x 1,25mm.</w:t>
@@ -2987,7 +2829,6 @@
         <w:pStyle w:val="Bezmezer"/>
       </w:pPr>
       <w:r>
-        <w:lastRenderedPageBreak/>
         <w:t>Samotné měření napětí probíhá pomocí AD převodníku</w:t>
       </w:r>
     </w:p>
@@ -5057,7 +4898,7 @@
 </file>
 
 <file path=customXml/itemProps1.xml><?xml version="1.0" encoding="utf-8"?>
-<ds:datastoreItem xmlns:ds="http://schemas.openxmlformats.org/officeDocument/2006/customXml" ds:itemID="{AEE852BF-9E8C-4DBA-934F-1A8A2F608696}">
+<ds:datastoreItem xmlns:ds="http://schemas.openxmlformats.org/officeDocument/2006/customXml" ds:itemID="{65784D47-C225-4BB8-84FE-F140DACDE17C}">
   <ds:schemaRefs>
     <ds:schemaRef ds:uri="http://schemas.openxmlformats.org/officeDocument/2006/bibliography"/>
   </ds:schemaRefs>

</xml_diff>

<commit_message>
Add SPI chapter to thesis
</commit_message>
<xml_diff>
--- a/maturitni_prace.docx
+++ b/maturitni_prace.docx
@@ -1851,7 +1851,7 @@
                 <w:noProof/>
                 <w:webHidden/>
               </w:rPr>
-              <w:t>10</w:t>
+              <w:t>11</w:t>
             </w:r>
             <w:r>
               <w:rPr>
@@ -2743,7 +2743,13 @@
         <w:t xml:space="preserve">Hlavní výhodou je však počet možných připojených zařízení. Na jednu sběrnici může být připojeno až 128 zařízení, díky používání 7 bitových adres. Ty jsou většinou určeny již od výrobce, ale v mnoha čipech se dají ručně změnit a můžete používat více stejných zařízení zároveň. </w:t>
       </w:r>
       <w:r>
-        <w:t>Komunikace je v tomto případě obousměrná, avšak jen jedno zařízení může být tzv. master. Toto zařízení vysílá hodinový signál a pomocí adres a kombinace bitů určuje, které zařízení může momentálně vysílat. Ostatní zařízení jsou v slave módu a čekají, až přijde zpráva s jejich adresou a povolením k vysílání a po skončení přenosu se vrátí zpět do přijímacího režimu.</w:t>
+        <w:t>Komunikace je v tomto případě obousměrná</w:t>
+      </w:r>
+      <w:r>
+        <w:t xml:space="preserve"> v režimu half-duplex</w:t>
+      </w:r>
+      <w:r>
+        <w:t>, avšak jen jedno zařízení může být tzv. master. Toto zařízení vysílá hodinový signál a pomocí adres a kombinace bitů určuje, které zařízení může momentálně vysílat. Ostatní zařízení jsou v slave módu a čekají, až přijde zpráva s jejich adresou a povolením k vysílání a po skončení přenosu se vrátí zpět do přijímacího režimu.</w:t>
       </w:r>
     </w:p>
     <w:p>
@@ -2767,16 +2773,103 @@
       <w:r>
         <w:t>oké obnovovací frekvence (FPS).</w:t>
       </w:r>
-      <w:bookmarkStart w:id="12" w:name="_GoBack"/>
+    </w:p>
+    <w:p>
+      <w:pPr>
+        <w:pStyle w:val="Nadpis3"/>
+      </w:pPr>
+      <w:bookmarkStart w:id="12" w:name="_Toc536472323"/>
+      <w:r>
+        <w:t>SPI</w:t>
+      </w:r>
       <w:bookmarkEnd w:id="12"/>
     </w:p>
     <w:p>
       <w:pPr>
-        <w:pStyle w:val="Nadpis3"/>
-      </w:pPr>
-      <w:bookmarkStart w:id="13" w:name="_Toc536472323"/>
-      <w:r>
-        <w:t>SPI</w:t>
+        <w:pStyle w:val="Bezmezer"/>
+      </w:pPr>
+      <w:r>
+        <w:t xml:space="preserve">Sběrnice SPI (Seriál Peripheral Interface) je opět jednou ze sběrnic používaných pro komunikaci v rámci jednoho zařízení. </w:t>
+      </w:r>
+      <w:r>
+        <w:t xml:space="preserve">Celá sběrnice je opět řízena jedním zařízením, které je v režimu master a ostatní jsou slave. </w:t>
+      </w:r>
+      <w:r>
+        <w:t>Přenos dat je zcela synchronní a oproti předchozí sběrnici navíc obousměrný</w:t>
+      </w:r>
+      <w:r>
+        <w:t xml:space="preserve"> v režimu full-duplex.</w:t>
+      </w:r>
+      <w:r>
+        <w:t xml:space="preserve"> Synchronizace je řízena hodinovým signálem, který generuje master zařízení. Tato sběrnice je ovšem mnohem rychlejší</w:t>
+      </w:r>
+      <w:r>
+        <w:t xml:space="preserve">. Hodinový signál se běžně pohybuje v rozsahu 1MHz až 10MHz, pokud se dodrží jisté </w:t>
+      </w:r>
+      <w:r>
+        <w:lastRenderedPageBreak/>
+        <w:t>podmínky při návrhu DPS, lze dosáhnout až 96MHz.</w:t>
+      </w:r>
+      <w:r>
+        <w:t xml:space="preserve"> Přenosová rychlost se při nejvyšším taktovacím signálu pohybuje až u hodnoty 24Mb/s.</w:t>
+      </w:r>
+    </w:p>
+    <w:p>
+      <w:pPr>
+        <w:pStyle w:val="Bezmezer"/>
+      </w:pPr>
+      <w:r>
+        <w:t>Jelikož je komunikace full-duplexní, je zapotřebí více vodičů, než u sběrnice I</w:t>
+      </w:r>
+      <w:r>
+        <w:rPr>
+          <w:vertAlign w:val="superscript"/>
+        </w:rPr>
+        <w:t>2</w:t>
+      </w:r>
+      <w:r>
+        <w:t>C.</w:t>
+      </w:r>
+      <w:r>
+        <w:t xml:space="preserve"> Pro základní konfiguraci (jedno master a jedno slave zařízení) je zapotřebí použití 4 vodičů, MOSI (Master Output, Slave Input), MISO (Master Input, Slave Output), SCK (hodinový signál) a CS (Chip Select). S každým přidaným zařízením se počet použitých vodičů zvyšuje o jeden. Signál Chip Select je totiž nutné přivést do každého zařízení zvlášť, takže jednoduše řečeno potřebujeme tolik výstupních portů na mikrokontroléru, kolik máme slave zařízení. Tato nutnost je relativně velkou nevýhodou, avšak je vykoupena vysokou přenosovou rychlostí.</w:t>
+      </w:r>
+      <w:r>
+        <w:t xml:space="preserve"> Tato komplikace je totiž díky způsobu komunikace, u I</w:t>
+      </w:r>
+      <w:r>
+        <w:rPr>
+          <w:vertAlign w:val="superscript"/>
+        </w:rPr>
+        <w:t>2</w:t>
+      </w:r>
+      <w:r>
+        <w:t xml:space="preserve">C se </w:t>
+      </w:r>
+      <w:r>
+        <w:t>komunikující zařízení určuje pomocí jeho adresy, což také snižuje rychlost komunikace, díky režijním příkazům, avšak u SPI se komunikující zařízení určují právě pomocí onoho vodiče CS. Na začátku komunikace je na tomto vodiči nastavena logická 0, čímž je okamžitě slave zařízení připraveno přijímat, nebo vysílat potřebná data.</w:t>
+      </w:r>
+      <w:r>
+        <w:t xml:space="preserve"> V jednu chvíli může komunikovat pouze jedno slave zařízení s master, protože jinak by došlo na vodičích MOSI a MISO ke kolizi dat.</w:t>
+      </w:r>
+    </w:p>
+    <w:p>
+      <w:pPr>
+        <w:pStyle w:val="Bezmezer"/>
+      </w:pPr>
+      <w:r>
+        <w:t>Sběrnici SPI jsem využil pro připojení externího AD převodníku</w:t>
+      </w:r>
+      <w:r>
+        <w:t>, který je určen pro měření teploty na hrotu tavné pistole.</w:t>
+      </w:r>
+    </w:p>
+    <w:p>
+      <w:pPr>
+        <w:pStyle w:val="Nadpis2"/>
+      </w:pPr>
+      <w:bookmarkStart w:id="13" w:name="_Toc536472324"/>
+      <w:r>
+        <w:t>Měření teploty</w:t>
       </w:r>
       <w:bookmarkEnd w:id="13"/>
     </w:p>
@@ -2784,53 +2877,40 @@
       <w:pPr>
         <w:pStyle w:val="Bezmezer"/>
       </w:pPr>
-    </w:p>
-    <w:p>
-      <w:pPr>
-        <w:pStyle w:val="Nadpis2"/>
-      </w:pPr>
-      <w:bookmarkStart w:id="14" w:name="_Toc536472324"/>
-      <w:r>
-        <w:t>Měření teploty</w:t>
-      </w:r>
+      <w:r>
+        <w:t>Výběr správného teplotního snímače byl poměrně obtížný, jelikož jsem měl několik zásadních požadavků. Prvním požadavkem byla teplotní odolnost od 0°C až do minimálně 300°C. Dalším požadavkem byla přesnost měření. Chtěl jsem dosáhnout přesnosti minimálně 1°C. V neposlední řadě byly také při výběru kladeny požadavky na rozměry a výslednou cenu.</w:t>
+      </w:r>
+      <w:r>
+        <w:t xml:space="preserve"> Nakonec jsem pro měření teploty vybral platinové čidlo PT1000, které má rozsah teplot od -50°C až do 500°C a rozměry pouze 3 x 2 x 1,25mm.</w:t>
+      </w:r>
+    </w:p>
+    <w:p>
+      <w:pPr>
+        <w:pStyle w:val="Bezmezer"/>
+      </w:pPr>
+      <w:r>
+        <w:t>Dále bylo potřeba vymyslet, jak vlastně teplotu měřit. Teplotní čidlo se chová jako termistor, což je elektrotechnická součástka, která při změně teploty mění svůj odpor</w:t>
+      </w:r>
+      <w:r>
+        <w:t>. Takže potřebuji zjistit, jaký odpor má termistor a poté již snadno zjistím teplotu, jakou má tavná pistole. Jenže odpor není jednoduše měřitelná veličina. Musím ho měřit nepřímou metodou a to s použitím Ohmova zákona, který říká, že odpor je přímo úměrný podílu napětí a proudu. Abych tedy mohl provádět měření, musel jsem zajistit protékání konstantního proudu termistorem.</w:t>
+      </w:r>
+      <w:r>
+        <w:t xml:space="preserve"> Termistor je tedy zapojen do zdroje konstantního proudu, který je vytvářen bipolárním tranzistorem a zajišťuje, že čidlem bude protékat konstantní proud o velikosti 0,5mA.</w:t>
+      </w:r>
+    </w:p>
+    <w:p>
+      <w:pPr>
+        <w:pStyle w:val="Bezmezer"/>
+      </w:pPr>
+      <w:r>
+        <w:lastRenderedPageBreak/>
+        <w:t>Samotné měření napětí probíhá pomocí AD převodníku</w:t>
+      </w:r>
+      <w:r>
+        <w:t>, což je speciální čip určený k převodu analogového signálu na digitální.</w:t>
+      </w:r>
+      <w:bookmarkStart w:id="14" w:name="_GoBack"/>
       <w:bookmarkEnd w:id="14"/>
-    </w:p>
-    <w:p>
-      <w:pPr>
-        <w:pStyle w:val="Bezmezer"/>
-      </w:pPr>
-      <w:r>
-        <w:t xml:space="preserve">Výběr správného teplotního snímače byl poměrně obtížný, jelikož jsem měl několik zásadních požadavků. Prvním požadavkem byla teplotní odolnost od 0°C až do minimálně 300°C. Dalším požadavkem byla přesnost měření. Chtěl jsem dosáhnout přesnosti minimálně 1°C. V neposlední řadě byly také při výběru kladeny požadavky na rozměry a výslednou </w:t>
-      </w:r>
-      <w:r>
-        <w:lastRenderedPageBreak/>
-        <w:t>cenu.</w:t>
-      </w:r>
-      <w:r>
-        <w:t xml:space="preserve"> Nakonec jsem pro měření teploty vybral platinové čidlo PT1000, které má rozsah teplot od -50°C až do 500°C a rozměry pouze 3 x 2 x 1,25mm.</w:t>
-      </w:r>
-    </w:p>
-    <w:p>
-      <w:pPr>
-        <w:pStyle w:val="Bezmezer"/>
-      </w:pPr>
-      <w:r>
-        <w:t>Dále bylo potřeba vymyslet, jak vlastně teplotu měřit. Teplotní čidlo se chová jako termistor, což je elektrotechnická součástka, která při změně teploty mění svůj odpor</w:t>
-      </w:r>
-      <w:r>
-        <w:t>. Takže potřebuji zjistit, jaký odpor má termistor a poté již snadno zjistím teplotu, jakou má tavná pistole. Jenže odpor není jednoduše měřitelná veličina. Musím ho měřit nepřímou metodou a to s použitím Ohmova zákona, který říká, že odpor je přímo úměrný podílu napětí a proudu. Abych tedy mohl provádět měření, musel jsem zajistit protékání konstantního proudu termistorem.</w:t>
-      </w:r>
-      <w:r>
-        <w:t xml:space="preserve"> Termistor je tedy zapojen do zdroje konstantního proudu, který je vytvářen bipolárním tranzistorem a zajišťuje, že čidlem bude protékat konstantní proud o velikosti 0,5mA.</w:t>
-      </w:r>
-    </w:p>
-    <w:p>
-      <w:pPr>
-        <w:pStyle w:val="Bezmezer"/>
-      </w:pPr>
-      <w:r>
-        <w:t>Samotné měření napětí probíhá pomocí AD převodníku</w:t>
-      </w:r>
     </w:p>
     <w:sectPr>
       <w:pgSz w:w="11906" w:h="16838"/>
@@ -4898,7 +4978,7 @@
 </file>
 
 <file path=customXml/itemProps1.xml><?xml version="1.0" encoding="utf-8"?>
-<ds:datastoreItem xmlns:ds="http://schemas.openxmlformats.org/officeDocument/2006/customXml" ds:itemID="{65784D47-C225-4BB8-84FE-F140DACDE17C}">
+<ds:datastoreItem xmlns:ds="http://schemas.openxmlformats.org/officeDocument/2006/customXml" ds:itemID="{2241242A-CE75-4F62-AFC2-EDB3F1D016C4}">
   <ds:schemaRefs>
     <ds:schemaRef ds:uri="http://schemas.openxmlformats.org/officeDocument/2006/bibliography"/>
   </ds:schemaRefs>

</xml_diff>